<commit_message>
update list of references
</commit_message>
<xml_diff>
--- a/References for Kenneth Chao.docx
+++ b/References for Kenneth Chao.docx
@@ -22,38 +22,6 @@
         </w:rPr>
         <w:t>References for Kenneth Chao</w:t>
       </w:r>
-    </w:p>
-    <w:p>
-      <w:pPr>
-        <w:spacing w:after="0" w:line="240" w:lineRule="auto"/>
-        <w:rPr>
-          <w:rFonts w:ascii="Times New Roman" w:eastAsia="Times New Roman" w:hAnsi="Times New Roman" w:cs="Times New Roman"/>
-          <w:sz w:val="25"/>
-          <w:szCs w:val="25"/>
-        </w:rPr>
-      </w:pPr>
-    </w:p>
-    <w:p>
-      <w:pPr>
-        <w:spacing w:after="0" w:line="240" w:lineRule="auto"/>
-        <w:rPr>
-          <w:rFonts w:ascii="Times New Roman" w:eastAsia="Times New Roman" w:hAnsi="Times New Roman" w:cs="Times New Roman"/>
-          <w:sz w:val="25"/>
-          <w:szCs w:val="25"/>
-        </w:rPr>
-      </w:pPr>
-    </w:p>
-    <w:p>
-      <w:pPr>
-        <w:spacing w:after="0" w:line="240" w:lineRule="auto"/>
-        <w:rPr>
-          <w:rFonts w:ascii="Times New Roman" w:eastAsia="Times New Roman" w:hAnsi="Times New Roman" w:cs="Times New Roman"/>
-          <w:sz w:val="25"/>
-          <w:szCs w:val="25"/>
-        </w:rPr>
-      </w:pPr>
-      <w:bookmarkStart w:id="0" w:name="_GoBack"/>
-      <w:bookmarkEnd w:id="0"/>
     </w:p>
     <w:p>
       <w:pPr>
@@ -319,6 +287,92 @@
           <w:szCs w:val="25"/>
         </w:rPr>
       </w:pPr>
+      <w:r>
+        <w:rPr>
+          <w:rFonts w:ascii="Times New Roman" w:eastAsia="Times New Roman" w:hAnsi="Times New Roman" w:cs="Times New Roman"/>
+          <w:sz w:val="25"/>
+          <w:szCs w:val="25"/>
+        </w:rPr>
+        <w:t>Jerry Pratt</w:t>
+      </w:r>
+      <w:r>
+        <w:rPr>
+          <w:rFonts w:ascii="Times New Roman" w:eastAsia="Times New Roman" w:hAnsi="Times New Roman" w:cs="Times New Roman"/>
+          <w:sz w:val="25"/>
+          <w:szCs w:val="25"/>
+        </w:rPr>
+        <w:t>, Ph. D.</w:t>
+      </w:r>
+    </w:p>
+    <w:p>
+      <w:pPr>
+        <w:spacing w:after="0" w:line="240" w:lineRule="auto"/>
+        <w:rPr>
+          <w:rFonts w:ascii="Times New Roman" w:eastAsia="Times New Roman" w:hAnsi="Times New Roman" w:cs="Times New Roman"/>
+          <w:sz w:val="25"/>
+          <w:szCs w:val="25"/>
+        </w:rPr>
+      </w:pPr>
+      <w:r>
+        <w:rPr>
+          <w:rFonts w:ascii="Times New Roman" w:eastAsia="Times New Roman" w:hAnsi="Times New Roman" w:cs="Times New Roman"/>
+          <w:sz w:val="25"/>
+          <w:szCs w:val="25"/>
+        </w:rPr>
+        <w:t>Senior Research Scientist</w:t>
+      </w:r>
+    </w:p>
+    <w:p>
+      <w:pPr>
+        <w:spacing w:after="0" w:line="240" w:lineRule="auto"/>
+        <w:rPr>
+          <w:rFonts w:ascii="Times New Roman" w:eastAsia="Times New Roman" w:hAnsi="Times New Roman" w:cs="Times New Roman"/>
+          <w:sz w:val="25"/>
+          <w:szCs w:val="25"/>
+        </w:rPr>
+      </w:pPr>
+      <w:r>
+        <w:rPr>
+          <w:rFonts w:ascii="Times New Roman" w:eastAsia="Times New Roman" w:hAnsi="Times New Roman" w:cs="Times New Roman"/>
+          <w:sz w:val="25"/>
+          <w:szCs w:val="25"/>
+        </w:rPr>
+        <w:t xml:space="preserve">Robotics Lab, </w:t>
+      </w:r>
+      <w:r>
+        <w:rPr>
+          <w:rFonts w:ascii="Times New Roman" w:eastAsia="Times New Roman" w:hAnsi="Times New Roman" w:cs="Times New Roman"/>
+          <w:sz w:val="25"/>
+          <w:szCs w:val="25"/>
+        </w:rPr>
+        <w:t>Florida Institute for Human and Machine Cognition</w:t>
+      </w:r>
+      <w:r>
+        <w:rPr>
+          <w:rFonts w:ascii="Times New Roman" w:eastAsia="Times New Roman" w:hAnsi="Times New Roman" w:cs="Times New Roman"/>
+          <w:sz w:val="25"/>
+          <w:szCs w:val="25"/>
+        </w:rPr>
+        <w:t xml:space="preserve"> (IHMC)</w:t>
+      </w:r>
+    </w:p>
+    <w:p>
+      <w:pPr>
+        <w:spacing w:after="0" w:line="240" w:lineRule="auto"/>
+        <w:rPr>
+          <w:rFonts w:ascii="Times New Roman" w:eastAsia="Times New Roman" w:hAnsi="Times New Roman" w:cs="Times New Roman"/>
+          <w:sz w:val="25"/>
+          <w:szCs w:val="25"/>
+        </w:rPr>
+      </w:pPr>
+      <w:r>
+        <w:rPr>
+          <w:rFonts w:ascii="Times New Roman" w:eastAsia="Times New Roman" w:hAnsi="Times New Roman" w:cs="Times New Roman"/>
+          <w:sz w:val="25"/>
+          <w:szCs w:val="25"/>
+        </w:rPr>
+        <w:t xml:space="preserve">40 S </w:t>
+      </w:r>
       <w:proofErr w:type="spellStart"/>
       <w:r>
         <w:rPr>
@@ -326,6 +380,408 @@
           <w:sz w:val="25"/>
           <w:szCs w:val="25"/>
         </w:rPr>
+        <w:t>Alcaniz</w:t>
+      </w:r>
+      <w:proofErr w:type="spellEnd"/>
+      <w:r>
+        <w:rPr>
+          <w:rFonts w:ascii="Times New Roman" w:eastAsia="Times New Roman" w:hAnsi="Times New Roman" w:cs="Times New Roman"/>
+          <w:sz w:val="25"/>
+          <w:szCs w:val="25"/>
+        </w:rPr>
+        <w:t xml:space="preserve"> Street</w:t>
+      </w:r>
+      <w:r>
+        <w:rPr>
+          <w:rFonts w:ascii="Times New Roman" w:eastAsia="Times New Roman" w:hAnsi="Times New Roman" w:cs="Times New Roman"/>
+          <w:sz w:val="25"/>
+          <w:szCs w:val="25"/>
+        </w:rPr>
+        <w:t xml:space="preserve">, </w:t>
+      </w:r>
+      <w:r>
+        <w:rPr>
+          <w:rFonts w:ascii="Times New Roman" w:eastAsia="Times New Roman" w:hAnsi="Times New Roman" w:cs="Times New Roman"/>
+          <w:sz w:val="25"/>
+          <w:szCs w:val="25"/>
+        </w:rPr>
+        <w:t>Pensacola, Florida 32502</w:t>
+      </w:r>
+    </w:p>
+    <w:p>
+      <w:pPr>
+        <w:spacing w:after="0" w:line="240" w:lineRule="auto"/>
+        <w:rPr>
+          <w:rFonts w:ascii="Times New Roman" w:eastAsia="Times New Roman" w:hAnsi="Times New Roman" w:cs="Times New Roman"/>
+          <w:sz w:val="25"/>
+          <w:szCs w:val="25"/>
+        </w:rPr>
+      </w:pPr>
+      <w:hyperlink r:id="rId5" w:history="1">
+        <w:r>
+          <w:rPr>
+            <w:rStyle w:val="Hyperlink"/>
+            <w:rFonts w:ascii="Times New Roman" w:eastAsia="Times New Roman" w:hAnsi="Times New Roman" w:cs="Times New Roman"/>
+            <w:sz w:val="25"/>
+            <w:szCs w:val="25"/>
+          </w:rPr>
+          <w:t>jpratt@ihmc.us</w:t>
+        </w:r>
+      </w:hyperlink>
+    </w:p>
+    <w:p>
+      <w:pPr>
+        <w:spacing w:after="0" w:line="240" w:lineRule="auto"/>
+        <w:rPr>
+          <w:rFonts w:ascii="Times New Roman" w:eastAsia="Times New Roman" w:hAnsi="Times New Roman" w:cs="Times New Roman"/>
+          <w:sz w:val="25"/>
+          <w:szCs w:val="25"/>
+        </w:rPr>
+      </w:pPr>
+      <w:r>
+        <w:rPr>
+          <w:rFonts w:ascii="Times New Roman" w:eastAsia="Times New Roman" w:hAnsi="Times New Roman" w:cs="Times New Roman"/>
+          <w:sz w:val="25"/>
+          <w:szCs w:val="25"/>
+        </w:rPr>
+        <w:t xml:space="preserve">Work Phone: </w:t>
+      </w:r>
+      <w:r>
+        <w:rPr>
+          <w:rFonts w:ascii="Times New Roman" w:eastAsia="Times New Roman" w:hAnsi="Times New Roman" w:cs="Times New Roman"/>
+          <w:sz w:val="25"/>
+          <w:szCs w:val="25"/>
+        </w:rPr>
+        <w:t>850-202-4481</w:t>
+      </w:r>
+    </w:p>
+    <w:p>
+      <w:pPr>
+        <w:spacing w:after="0" w:line="240" w:lineRule="auto"/>
+        <w:rPr>
+          <w:rFonts w:ascii="Times New Roman" w:eastAsia="Times New Roman" w:hAnsi="Times New Roman" w:cs="Times New Roman"/>
+          <w:sz w:val="25"/>
+          <w:szCs w:val="25"/>
+        </w:rPr>
+      </w:pPr>
+      <w:r>
+        <w:rPr>
+          <w:rFonts w:ascii="Times New Roman" w:eastAsia="Times New Roman" w:hAnsi="Times New Roman" w:cs="Times New Roman"/>
+          <w:sz w:val="25"/>
+          <w:szCs w:val="25"/>
+        </w:rPr>
+        <w:t xml:space="preserve">Cell Phone: </w:t>
+      </w:r>
+      <w:r>
+        <w:rPr>
+          <w:rFonts w:ascii="Times New Roman" w:eastAsia="Times New Roman" w:hAnsi="Times New Roman" w:cs="Times New Roman"/>
+          <w:sz w:val="25"/>
+          <w:szCs w:val="25"/>
+        </w:rPr>
+        <w:t>850-602-5860</w:t>
+      </w:r>
+    </w:p>
+    <w:p>
+      <w:pPr>
+        <w:spacing w:after="0" w:line="240" w:lineRule="auto"/>
+        <w:rPr>
+          <w:rFonts w:ascii="Times New Roman" w:eastAsia="Times New Roman" w:hAnsi="Times New Roman" w:cs="Times New Roman"/>
+          <w:sz w:val="25"/>
+          <w:szCs w:val="25"/>
+        </w:rPr>
+      </w:pPr>
+      <w:r>
+        <w:rPr>
+          <w:rFonts w:ascii="Times New Roman" w:eastAsia="Times New Roman" w:hAnsi="Times New Roman" w:cs="Times New Roman"/>
+          <w:sz w:val="25"/>
+          <w:szCs w:val="25"/>
+        </w:rPr>
+        <w:t>Connection to applicant:</w:t>
+      </w:r>
+    </w:p>
+    <w:p>
+      <w:pPr>
+        <w:spacing w:after="0" w:line="240" w:lineRule="auto"/>
+        <w:rPr>
+          <w:rFonts w:ascii="Times New Roman" w:eastAsia="Times New Roman" w:hAnsi="Times New Roman" w:cs="Times New Roman"/>
+          <w:sz w:val="25"/>
+          <w:szCs w:val="25"/>
+        </w:rPr>
+      </w:pPr>
+      <w:r>
+        <w:rPr>
+          <w:rFonts w:ascii="Times New Roman" w:eastAsia="Times New Roman" w:hAnsi="Times New Roman" w:cs="Times New Roman"/>
+          <w:sz w:val="25"/>
+          <w:szCs w:val="25"/>
+        </w:rPr>
+        <w:t>Jerry</w:t>
+      </w:r>
+      <w:r>
+        <w:rPr>
+          <w:rFonts w:ascii="Times New Roman" w:eastAsia="Times New Roman" w:hAnsi="Times New Roman" w:cs="Times New Roman"/>
+          <w:sz w:val="25"/>
+          <w:szCs w:val="25"/>
+        </w:rPr>
+        <w:t xml:space="preserve"> </w:t>
+      </w:r>
+      <w:r>
+        <w:rPr>
+          <w:rFonts w:ascii="Times New Roman" w:eastAsia="Times New Roman" w:hAnsi="Times New Roman" w:cs="Times New Roman"/>
+          <w:sz w:val="25"/>
+          <w:szCs w:val="25"/>
+        </w:rPr>
+        <w:t xml:space="preserve">was </w:t>
+      </w:r>
+      <w:r>
+        <w:rPr>
+          <w:rFonts w:ascii="Times New Roman" w:eastAsia="Times New Roman" w:hAnsi="Times New Roman" w:cs="Times New Roman"/>
+          <w:sz w:val="25"/>
+          <w:szCs w:val="25"/>
+        </w:rPr>
+        <w:t xml:space="preserve">my mentor when I </w:t>
+      </w:r>
+      <w:bookmarkStart w:id="0" w:name="_GoBack"/>
+      <w:bookmarkEnd w:id="0"/>
+      <w:r>
+        <w:rPr>
+          <w:rFonts w:ascii="Times New Roman" w:eastAsia="Times New Roman" w:hAnsi="Times New Roman" w:cs="Times New Roman"/>
+          <w:sz w:val="25"/>
+          <w:szCs w:val="25"/>
+        </w:rPr>
+        <w:t xml:space="preserve">interned at IHMC </w:t>
+      </w:r>
+      <w:r>
+        <w:rPr>
+          <w:rFonts w:ascii="Times New Roman" w:eastAsia="Times New Roman" w:hAnsi="Times New Roman" w:cs="Times New Roman"/>
+          <w:sz w:val="25"/>
+          <w:szCs w:val="25"/>
+        </w:rPr>
+        <w:t>R</w:t>
+      </w:r>
+      <w:r>
+        <w:rPr>
+          <w:rFonts w:ascii="Times New Roman" w:eastAsia="Times New Roman" w:hAnsi="Times New Roman" w:cs="Times New Roman"/>
+          <w:sz w:val="25"/>
+          <w:szCs w:val="25"/>
+        </w:rPr>
+        <w:t>obotics lab</w:t>
+      </w:r>
+      <w:r>
+        <w:rPr>
+          <w:rFonts w:ascii="Times New Roman" w:eastAsia="Times New Roman" w:hAnsi="Times New Roman" w:cs="Times New Roman"/>
+          <w:sz w:val="25"/>
+          <w:szCs w:val="25"/>
+        </w:rPr>
+        <w:t xml:space="preserve"> in Summer 2018</w:t>
+      </w:r>
+      <w:r>
+        <w:rPr>
+          <w:rFonts w:ascii="Times New Roman" w:eastAsia="Times New Roman" w:hAnsi="Times New Roman" w:cs="Times New Roman"/>
+          <w:sz w:val="25"/>
+          <w:szCs w:val="25"/>
+        </w:rPr>
+        <w:t>.</w:t>
+      </w:r>
+      <w:r>
+        <w:rPr>
+          <w:rFonts w:ascii="Times New Roman" w:eastAsia="Times New Roman" w:hAnsi="Times New Roman" w:cs="Times New Roman"/>
+          <w:sz w:val="25"/>
+          <w:szCs w:val="25"/>
+        </w:rPr>
+        <w:t xml:space="preserve"> To </w:t>
+      </w:r>
+      <w:r>
+        <w:rPr>
+          <w:rFonts w:ascii="Times New Roman" w:eastAsia="Times New Roman" w:hAnsi="Times New Roman" w:cs="Times New Roman"/>
+          <w:sz w:val="25"/>
+          <w:szCs w:val="25"/>
+        </w:rPr>
+        <w:t>study</w:t>
+      </w:r>
+      <w:r>
+        <w:rPr>
+          <w:rFonts w:ascii="Times New Roman" w:eastAsia="Times New Roman" w:hAnsi="Times New Roman" w:cs="Times New Roman"/>
+          <w:sz w:val="25"/>
+          <w:szCs w:val="25"/>
+        </w:rPr>
+        <w:t xml:space="preserve"> the robustness and stability of </w:t>
+      </w:r>
+      <w:r>
+        <w:rPr>
+          <w:rFonts w:ascii="Times New Roman" w:eastAsia="Times New Roman" w:hAnsi="Times New Roman" w:cs="Times New Roman"/>
+          <w:sz w:val="25"/>
+          <w:szCs w:val="25"/>
+        </w:rPr>
+        <w:t xml:space="preserve">fast running robot </w:t>
+      </w:r>
+      <w:proofErr w:type="spellStart"/>
+      <w:r>
+        <w:rPr>
+          <w:rFonts w:ascii="Times New Roman" w:eastAsia="Times New Roman" w:hAnsi="Times New Roman" w:cs="Times New Roman"/>
+          <w:sz w:val="25"/>
+          <w:szCs w:val="25"/>
+        </w:rPr>
+        <w:t>HexRunner</w:t>
+      </w:r>
+      <w:proofErr w:type="spellEnd"/>
+      <w:r>
+        <w:rPr>
+          <w:rFonts w:ascii="Times New Roman" w:eastAsia="Times New Roman" w:hAnsi="Times New Roman" w:cs="Times New Roman"/>
+          <w:sz w:val="25"/>
+          <w:szCs w:val="25"/>
+        </w:rPr>
+        <w:t>,</w:t>
+      </w:r>
+      <w:r>
+        <w:rPr>
+          <w:rFonts w:ascii="Times New Roman" w:eastAsia="Times New Roman" w:hAnsi="Times New Roman" w:cs="Times New Roman"/>
+          <w:sz w:val="25"/>
+          <w:szCs w:val="25"/>
+        </w:rPr>
+        <w:t xml:space="preserve"> </w:t>
+      </w:r>
+      <w:r>
+        <w:rPr>
+          <w:rFonts w:ascii="Times New Roman" w:eastAsia="Times New Roman" w:hAnsi="Times New Roman" w:cs="Times New Roman"/>
+          <w:sz w:val="25"/>
+          <w:szCs w:val="25"/>
+        </w:rPr>
+        <w:t>I develop</w:t>
+      </w:r>
+      <w:r>
+        <w:rPr>
+          <w:rFonts w:ascii="Times New Roman" w:eastAsia="Times New Roman" w:hAnsi="Times New Roman" w:cs="Times New Roman"/>
+          <w:sz w:val="25"/>
+          <w:szCs w:val="25"/>
+        </w:rPr>
+        <w:t>ed</w:t>
+      </w:r>
+      <w:r>
+        <w:rPr>
+          <w:rFonts w:ascii="Times New Roman" w:eastAsia="Times New Roman" w:hAnsi="Times New Roman" w:cs="Times New Roman"/>
+          <w:sz w:val="25"/>
+          <w:szCs w:val="25"/>
+        </w:rPr>
+        <w:t xml:space="preserve"> algorithms </w:t>
+      </w:r>
+      <w:r>
+        <w:rPr>
+          <w:rFonts w:ascii="Times New Roman" w:eastAsia="Times New Roman" w:hAnsi="Times New Roman" w:cs="Times New Roman"/>
+          <w:sz w:val="25"/>
+          <w:szCs w:val="25"/>
+        </w:rPr>
+        <w:t>to</w:t>
+      </w:r>
+      <w:r>
+        <w:rPr>
+          <w:rFonts w:ascii="Times New Roman" w:eastAsia="Times New Roman" w:hAnsi="Times New Roman" w:cs="Times New Roman"/>
+          <w:sz w:val="25"/>
+          <w:szCs w:val="25"/>
+        </w:rPr>
+        <w:t xml:space="preserve"> find stable limit cycles for simplified SLIP-based running robots</w:t>
+      </w:r>
+      <w:r>
+        <w:rPr>
+          <w:rFonts w:ascii="Times New Roman" w:eastAsia="Times New Roman" w:hAnsi="Times New Roman" w:cs="Times New Roman"/>
+          <w:sz w:val="25"/>
+          <w:szCs w:val="25"/>
+        </w:rPr>
+        <w:t xml:space="preserve"> </w:t>
+      </w:r>
+      <w:r>
+        <w:rPr>
+          <w:rFonts w:ascii="Times New Roman" w:eastAsia="Times New Roman" w:hAnsi="Times New Roman" w:cs="Times New Roman"/>
+          <w:sz w:val="25"/>
+          <w:szCs w:val="25"/>
+        </w:rPr>
+        <w:t>(</w:t>
+      </w:r>
+      <w:r>
+        <w:rPr>
+          <w:rFonts w:ascii="Times New Roman" w:eastAsia="Times New Roman" w:hAnsi="Times New Roman" w:cs="Times New Roman"/>
+          <w:sz w:val="25"/>
+          <w:szCs w:val="25"/>
+        </w:rPr>
+        <w:t>across different gait parameters under fast running condition</w:t>
+      </w:r>
+      <w:r>
+        <w:rPr>
+          <w:rFonts w:ascii="Times New Roman" w:eastAsia="Times New Roman" w:hAnsi="Times New Roman" w:cs="Times New Roman"/>
+          <w:sz w:val="25"/>
+          <w:szCs w:val="25"/>
+        </w:rPr>
+        <w:t>)</w:t>
+      </w:r>
+      <w:r>
+        <w:rPr>
+          <w:rFonts w:ascii="Times New Roman" w:eastAsia="Times New Roman" w:hAnsi="Times New Roman" w:cs="Times New Roman"/>
+          <w:sz w:val="25"/>
+          <w:szCs w:val="25"/>
+        </w:rPr>
+        <w:t>.</w:t>
+      </w:r>
+    </w:p>
+    <w:p>
+      <w:pPr>
+        <w:spacing w:after="0" w:line="240" w:lineRule="auto"/>
+        <w:rPr>
+          <w:rFonts w:ascii="Times New Roman" w:eastAsia="Times New Roman" w:hAnsi="Times New Roman" w:cs="Times New Roman"/>
+          <w:sz w:val="25"/>
+          <w:szCs w:val="25"/>
+        </w:rPr>
+      </w:pPr>
+    </w:p>
+    <w:p>
+      <w:pPr>
+        <w:spacing w:after="0" w:line="240" w:lineRule="auto"/>
+        <w:rPr>
+          <w:rFonts w:ascii="Times New Roman" w:eastAsia="Times New Roman" w:hAnsi="Times New Roman" w:cs="Times New Roman"/>
+          <w:sz w:val="25"/>
+          <w:szCs w:val="25"/>
+        </w:rPr>
+      </w:pPr>
+      <w:r>
+        <w:rPr>
+          <w:rFonts w:ascii="Times New Roman" w:eastAsia="Times New Roman" w:hAnsi="Times New Roman" w:cs="Times New Roman"/>
+          <w:sz w:val="25"/>
+          <w:szCs w:val="25"/>
+        </w:rPr>
+        <w:t xml:space="preserve"> </w:t>
+      </w:r>
+      <w:r>
+        <w:rPr>
+          <w:rFonts w:ascii="Times New Roman" w:eastAsia="Times New Roman" w:hAnsi="Times New Roman" w:cs="Times New Roman"/>
+          <w:sz w:val="25"/>
+          <w:szCs w:val="25"/>
+        </w:rPr>
+        <w:tab/>
+        <w:t xml:space="preserve"> </w:t>
+      </w:r>
+      <w:r>
+        <w:rPr>
+          <w:rFonts w:ascii="Times New Roman" w:eastAsia="Times New Roman" w:hAnsi="Times New Roman" w:cs="Times New Roman"/>
+          <w:sz w:val="25"/>
+          <w:szCs w:val="25"/>
+        </w:rPr>
+        <w:tab/>
+      </w:r>
+    </w:p>
+    <w:p>
+      <w:pPr>
+        <w:spacing w:after="0" w:line="240" w:lineRule="auto"/>
+        <w:rPr>
+          <w:rFonts w:ascii="Times New Roman" w:eastAsia="Times New Roman" w:hAnsi="Times New Roman" w:cs="Times New Roman"/>
+          <w:sz w:val="25"/>
+          <w:szCs w:val="25"/>
+        </w:rPr>
+      </w:pPr>
+      <w:proofErr w:type="spellStart"/>
+      <w:r>
+        <w:rPr>
+          <w:rFonts w:ascii="Times New Roman" w:eastAsia="Times New Roman" w:hAnsi="Times New Roman" w:cs="Times New Roman"/>
+          <w:sz w:val="25"/>
+          <w:szCs w:val="25"/>
+        </w:rPr>
         <w:t>Haejune</w:t>
       </w:r>
       <w:proofErr w:type="spellEnd"/>
@@ -410,7 +866,7 @@
           <w:szCs w:val="25"/>
         </w:rPr>
       </w:pPr>
-      <w:hyperlink r:id="rId5" w:history="1">
+      <w:hyperlink r:id="rId6" w:history="1">
         <w:r>
           <w:rPr>
             <w:rStyle w:val="Hyperlink"/>
@@ -885,13 +1341,6 @@
           <w:sz w:val="25"/>
           <w:szCs w:val="25"/>
         </w:rPr>
-      </w:r>
-      <w:r>
-        <w:rPr>
-          <w:rFonts w:ascii="Times New Roman" w:eastAsia="Times New Roman" w:hAnsi="Times New Roman" w:cs="Times New Roman"/>
-          <w:sz w:val="25"/>
-          <w:szCs w:val="25"/>
-        </w:rPr>
         <w:fldChar w:fldCharType="separate"/>
       </w:r>
       <w:r>
@@ -1225,7 +1674,7 @@
     </w:p>
     <w:sectPr>
       <w:pgSz w:w="12240" w:h="15840"/>
-      <w:pgMar w:top="1440" w:right="1440" w:bottom="1440" w:left="1440" w:header="720" w:footer="720" w:gutter="0"/>
+      <w:pgMar w:top="720" w:right="720" w:bottom="720" w:left="720" w:header="720" w:footer="720" w:gutter="0"/>
       <w:cols w:space="720"/>
       <w:docGrid w:linePitch="360"/>
     </w:sectPr>

</xml_diff>